<commit_message>
Se han creado los nuevos requisitos funcionales (fix #4)
A falta de una respuesta por parte de la universidad, se han establecido unos requisitos funcionales creados en base a la información que nos dieron más una labor de investigación sobre los conceptos que no eran del todo claros.
</commit_message>
<xml_diff>
--- a/doc/Historias de usuario.docx
+++ b/doc/Historias de usuario.docx
@@ -126,7 +126,15 @@
         <w:t>Por último, d</w:t>
       </w:r>
       <w:r>
-        <w:t xml:space="preserve">ebajo de cada historia de usuario se ha colocado un checkbox para validar si </w:t>
+        <w:t xml:space="preserve">ebajo de cada historia de usuario se ha colocado un </w:t>
+      </w:r>
+      <w:proofErr w:type="spellStart"/>
+      <w:r>
+        <w:t>checkbox</w:t>
+      </w:r>
+      <w:proofErr w:type="spellEnd"/>
+      <w:r>
+        <w:t xml:space="preserve"> para validar si </w:t>
       </w:r>
       <w:r>
         <w:t>la historia de usuario merece ser contemplada, o no.</w:t>
@@ -2774,21 +2782,7 @@
           <w:i/>
           <w:iCs/>
         </w:rPr>
-        <w:t xml:space="preserve"> tiene el número </w:t>
-      </w:r>
-      <w:r>
-        <w:rPr>
-          <w:i/>
-          <w:iCs/>
-        </w:rPr>
-        <w:t>MDL</w:t>
-      </w:r>
-      <w:r>
-        <w:rPr>
-          <w:i/>
-          <w:iCs/>
-        </w:rPr>
-        <w:t>?</w:t>
+        <w:t xml:space="preserve"> tiene el número MDL?</w:t>
       </w:r>
     </w:p>
     <w:p>
@@ -2982,8 +2976,33 @@
                 <w:b/>
                 <w:bCs/>
               </w:rPr>
-              <w:t>EC/EINECS/ELINCS Index Number</w:t>
-            </w:r>
+              <w:t xml:space="preserve">EC/EINECS/ELINCS </w:t>
+            </w:r>
+            <w:proofErr w:type="spellStart"/>
+            <w:r>
+              <w:rPr>
+                <w:b/>
+                <w:bCs/>
+              </w:rPr>
+              <w:t>Index</w:t>
+            </w:r>
+            <w:proofErr w:type="spellEnd"/>
+            <w:r>
+              <w:rPr>
+                <w:b/>
+                <w:bCs/>
+              </w:rPr>
+              <w:t xml:space="preserve"> </w:t>
+            </w:r>
+            <w:proofErr w:type="spellStart"/>
+            <w:r>
+              <w:rPr>
+                <w:b/>
+                <w:bCs/>
+              </w:rPr>
+              <w:t>Number</w:t>
+            </w:r>
+            <w:proofErr w:type="spellEnd"/>
           </w:p>
         </w:tc>
       </w:tr>
@@ -3233,15 +3252,57 @@
           </w:tcPr>
           <w:p>
             <w:r>
-              <w:t xml:space="preserve">Que el producto para enzymas tenga el campo </w:t>
-            </w:r>
-            <w:r>
-              <w:rPr>
-                <w:b/>
-                <w:bCs/>
-              </w:rPr>
-              <w:t>Enzyme Commission Number</w:t>
-            </w:r>
+              <w:t xml:space="preserve">Que el producto para </w:t>
+            </w:r>
+            <w:proofErr w:type="spellStart"/>
+            <w:r>
+              <w:t>enzymas</w:t>
+            </w:r>
+            <w:proofErr w:type="spellEnd"/>
+            <w:r>
+              <w:t xml:space="preserve"> tenga el campo </w:t>
+            </w:r>
+            <w:proofErr w:type="spellStart"/>
+            <w:r>
+              <w:rPr>
+                <w:b/>
+                <w:bCs/>
+              </w:rPr>
+              <w:t>Enzyme</w:t>
+            </w:r>
+            <w:proofErr w:type="spellEnd"/>
+            <w:r>
+              <w:rPr>
+                <w:b/>
+                <w:bCs/>
+              </w:rPr>
+              <w:t xml:space="preserve"> </w:t>
+            </w:r>
+            <w:proofErr w:type="spellStart"/>
+            <w:r>
+              <w:rPr>
+                <w:b/>
+                <w:bCs/>
+              </w:rPr>
+              <w:t>Commission</w:t>
+            </w:r>
+            <w:proofErr w:type="spellEnd"/>
+            <w:r>
+              <w:rPr>
+                <w:b/>
+                <w:bCs/>
+              </w:rPr>
+              <w:t xml:space="preserve"> </w:t>
+            </w:r>
+            <w:proofErr w:type="spellStart"/>
+            <w:r>
+              <w:rPr>
+                <w:b/>
+                <w:bCs/>
+              </w:rPr>
+              <w:t>Number</w:t>
+            </w:r>
+            <w:proofErr w:type="spellEnd"/>
           </w:p>
         </w:tc>
       </w:tr>
@@ -7288,7 +7349,15 @@
               <w:t>Que al pinchar en el CAS</w:t>
             </w:r>
             <w:r>
-              <w:t xml:space="preserve"> me de la fórmula y otras características del compuesto</w:t>
+              <w:t xml:space="preserve"> me </w:t>
+            </w:r>
+            <w:r>
+              <w:t>dé</w:t>
+            </w:r>
+            <w:bookmarkStart w:id="0" w:name="_GoBack"/>
+            <w:bookmarkEnd w:id="0"/>
+            <w:r>
+              <w:t xml:space="preserve"> la fórmula y otras características del compuesto</w:t>
             </w:r>
           </w:p>
           <w:p/>
@@ -8318,7 +8387,21 @@
           <w:i/>
           <w:iCs/>
         </w:rPr>
-        <w:t>¿Qué datos debería de llevar la etiqueta? ¿Y que diseño?</w:t>
+        <w:t xml:space="preserve">¿Qué datos debería de llevar la etiqueta? ¿Y </w:t>
+      </w:r>
+      <w:r>
+        <w:rPr>
+          <w:i/>
+          <w:iCs/>
+        </w:rPr>
+        <w:t>qué</w:t>
+      </w:r>
+      <w:r>
+        <w:rPr>
+          <w:i/>
+          <w:iCs/>
+        </w:rPr>
+        <w:t xml:space="preserve"> diseño?</w:t>
       </w:r>
     </w:p>
     <w:p>
@@ -8580,16 +8663,35 @@
           <w:i/>
           <w:iCs/>
         </w:rPr>
-        <w:t>inofrmación</w:t>
-      </w:r>
-      <w:bookmarkStart w:id="0" w:name="_GoBack"/>
-      <w:bookmarkEnd w:id="0"/>
+        <w:t>i</w:t>
+      </w:r>
       <w:r>
         <w:rPr>
           <w:i/>
           <w:iCs/>
         </w:rPr>
-        <w:t xml:space="preserve"> debería de mostrar exactamente?</w:t>
+        <w:t>n</w:t>
+      </w:r>
+      <w:r>
+        <w:rPr>
+          <w:i/>
+          <w:iCs/>
+        </w:rPr>
+        <w:t>f</w:t>
+      </w:r>
+      <w:r>
+        <w:rPr>
+          <w:i/>
+          <w:iCs/>
+        </w:rPr>
+        <w:t>o</w:t>
+      </w:r>
+      <w:r>
+        <w:rPr>
+          <w:i/>
+          <w:iCs/>
+        </w:rPr>
+        <w:t>rmación debería de mostrar exactamente?</w:t>
       </w:r>
     </w:p>
     <w:p>

</xml_diff>